<commit_message>
Actualización de Guías CPH Aportaciones Federales
</commit_message>
<xml_diff>
--- a/PDRMYE/GUÍAS RÁPIDAS/CPH/Aportaciones Federales/FISM.docx
+++ b/PDRMYE/GUÍAS RÁPIDAS/CPH/Aportaciones Federales/FISM.docx
@@ -403,17 +403,7 @@
                           <w:szCs w:val="36"/>
                           <w:lang w:val="es-MX"/>
                         </w:rPr>
-                        <w:t xml:space="preserve"> </w:t>
-                      </w:r>
-                      <w:r>
-                        <w:rPr>
-                          <w:rFonts w:ascii="Arial" w:hAnsi="Arial" w:cs="Arial"/>
-                          <w:b/>
-                          <w:sz w:val="36"/>
-                          <w:szCs w:val="36"/>
-                          <w:lang w:val="es-MX"/>
-                        </w:rPr>
-                        <w:t>DE OPERACIONES DE LA PLATAFORMA DE DISTRIBUCIÓN DE RECURSOS A MUNICIPIOS Y ENTIDADES</w:t>
+                        <w:t xml:space="preserve"> DE OPERACIONES DE LA PLATAFORMA DE DISTRIBUCIÓN DE RECURSOS A MUNICIPIOS Y ENTIDADES</w:t>
                       </w:r>
                       <w:r>
                         <w:rPr>
@@ -4521,13 +4511,13 @@
         <mc:AlternateContent>
           <mc:Choice Requires="wps">
             <w:drawing>
-              <wp:anchor distT="0" distB="0" distL="114300" distR="114300" simplePos="0" relativeHeight="251716608" behindDoc="0" locked="0" layoutInCell="1" allowOverlap="1" wp14:anchorId="40C9FEA5" wp14:editId="087242FC">
+              <wp:anchor distT="0" distB="0" distL="114300" distR="114300" simplePos="0" relativeHeight="251716608" behindDoc="0" locked="0" layoutInCell="1" allowOverlap="1" wp14:anchorId="40C9FEA5" wp14:editId="11F4ED59">
                 <wp:simplePos x="0" y="0"/>
                 <wp:positionH relativeFrom="column">
                   <wp:posOffset>-718185</wp:posOffset>
                 </wp:positionH>
                 <wp:positionV relativeFrom="paragraph">
-                  <wp:posOffset>728818</wp:posOffset>
+                  <wp:posOffset>817245</wp:posOffset>
                 </wp:positionV>
                 <wp:extent cx="6989275" cy="221763"/>
                 <wp:effectExtent l="19050" t="19050" r="21590" b="26035"/>
@@ -4587,21 +4577,754 @@
           </mc:Choice>
           <mc:Fallback>
             <w:pict>
-              <v:rect w14:anchorId="5B460821" id="Rectángulo 53" o:spid="_x0000_s1026" style="position:absolute;margin-left:-56.55pt;margin-top:57.4pt;width:550.35pt;height:17.45pt;z-index:251716608;visibility:visible;mso-wrap-style:square;mso-width-percent:0;mso-height-percent:0;mso-wrap-distance-left:9pt;mso-wrap-distance-top:0;mso-wrap-distance-right:9pt;mso-wrap-distance-bottom:0;mso-position-horizontal:absolute;mso-position-horizontal-relative:text;mso-position-vertical:absolute;mso-position-vertical-relative:text;mso-width-percent:0;mso-height-percent:0;mso-width-relative:margin;mso-height-relative:margin;v-text-anchor:middle" o:gfxdata="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" filled="f" strokecolor="red" strokeweight="2.25pt"/>
+              <v:rect w14:anchorId="5C2A9F0C" id="Rectángulo 53" o:spid="_x0000_s1026" style="position:absolute;margin-left:-56.55pt;margin-top:64.35pt;width:550.35pt;height:17.45pt;z-index:251716608;visibility:visible;mso-wrap-style:square;mso-width-percent:0;mso-height-percent:0;mso-wrap-distance-left:9pt;mso-wrap-distance-top:0;mso-wrap-distance-right:9pt;mso-wrap-distance-bottom:0;mso-position-horizontal:absolute;mso-position-horizontal-relative:text;mso-position-vertical:absolute;mso-position-vertical-relative:text;mso-width-percent:0;mso-height-percent:0;mso-width-relative:margin;mso-height-relative:margin;v-text-anchor:middle" o:gfxdata="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" filled="f" strokecolor="red" strokeweight="2.25pt"/>
             </w:pict>
           </mc:Fallback>
         </mc:AlternateContent>
       </w:r>
       <w:r>
         <w:rPr>
+          <w:rFonts w:ascii="Arial" w:hAnsi="Arial" w:cs="Arial"/>
+          <w:b/>
+          <w:sz w:val="24"/>
+          <w:szCs w:val="24"/>
+        </w:rPr>
+        <w:drawing>
+          <wp:inline distT="0" distB="0" distL="0" distR="0" wp14:anchorId="2F99F21B" wp14:editId="5BA32429">
+            <wp:extent cx="6602506" cy="901700"/>
+            <wp:effectExtent l="152400" t="152400" r="370205" b="355600"/>
+            <wp:docPr id="12" name="Imagen 12"/>
+            <wp:cNvGraphicFramePr>
+              <a:graphicFrameLocks xmlns:a="http://schemas.openxmlformats.org/drawingml/2006/main" noChangeAspect="1"/>
+            </wp:cNvGraphicFramePr>
+            <a:graphic xmlns:a="http://schemas.openxmlformats.org/drawingml/2006/main">
+              <a:graphicData uri="http://schemas.openxmlformats.org/drawingml/2006/picture">
+                <pic:pic xmlns:pic="http://schemas.openxmlformats.org/drawingml/2006/picture">
+                  <pic:nvPicPr>
+                    <pic:cNvPr id="1" name=""/>
+                    <pic:cNvPicPr/>
+                  </pic:nvPicPr>
+                  <pic:blipFill>
+                    <a:blip r:embed="rId17"/>
+                    <a:stretch>
+                      <a:fillRect/>
+                    </a:stretch>
+                  </pic:blipFill>
+                  <pic:spPr>
+                    <a:xfrm>
+                      <a:off x="0" y="0"/>
+                      <a:ext cx="6620638" cy="904176"/>
+                    </a:xfrm>
+                    <a:prstGeom prst="rect">
+                      <a:avLst/>
+                    </a:prstGeom>
+                    <a:ln>
+                      <a:noFill/>
+                    </a:ln>
+                    <a:effectLst>
+                      <a:outerShdw blurRad="292100" dist="139700" dir="2700000" algn="tl" rotWithShape="0">
+                        <a:srgbClr val="333333">
+                          <a:alpha val="65000"/>
+                        </a:srgbClr>
+                      </a:outerShdw>
+                    </a:effectLst>
+                  </pic:spPr>
+                </pic:pic>
+              </a:graphicData>
+            </a:graphic>
+          </wp:inline>
+        </w:drawing>
+      </w:r>
+    </w:p>
+    <w:p>
+      <w:pPr>
+        <w:rPr>
+          <w:rFonts w:ascii="Arial" w:hAnsi="Arial" w:cs="Arial"/>
+          <w:b/>
+          <w:sz w:val="24"/>
+          <w:szCs w:val="24"/>
+        </w:rPr>
+      </w:pPr>
+      <w:r>
+        <w:rPr>
+          <w:rFonts w:ascii="Arial" w:hAnsi="Arial" w:cs="Arial"/>
+          <w:b/>
+          <w:sz w:val="24"/>
+          <w:szCs w:val="24"/>
+        </w:rPr>
+        <w:t>2.6</w:t>
+      </w:r>
+      <w:r>
+        <w:rPr>
+          <w:rFonts w:ascii="Arial" w:hAnsi="Arial" w:cs="Arial"/>
+          <w:b/>
+          <w:sz w:val="24"/>
+          <w:szCs w:val="24"/>
+        </w:rPr>
+        <w:t xml:space="preserve">.- </w:t>
+      </w:r>
+      <w:r>
+        <w:rPr>
+          <w:rFonts w:ascii="Arial" w:hAnsi="Arial" w:cs="Arial"/>
+          <w:b/>
+          <w:sz w:val="24"/>
+          <w:szCs w:val="24"/>
+        </w:rPr>
+        <w:t xml:space="preserve"> Detalles de la fila</w:t>
+      </w:r>
+    </w:p>
+    <w:tbl>
+      <w:tblPr>
+        <w:tblStyle w:val="Tablaconcuadrcula"/>
+        <w:tblW w:w="0" w:type="auto"/>
+        <w:tblLook w:val="04A0" w:firstRow="1" w:lastRow="0" w:firstColumn="1" w:lastColumn="0" w:noHBand="0" w:noVBand="1"/>
+      </w:tblPr>
+      <w:tblGrid>
+        <w:gridCol w:w="4414"/>
+        <w:gridCol w:w="4414"/>
+      </w:tblGrid>
+      <w:tr>
+        <w:tc>
+          <w:tcPr>
+            <w:tcW w:w="4414" w:type="dxa"/>
+            <w:shd w:val="clear" w:color="auto" w:fill="002060"/>
+          </w:tcPr>
+          <w:p>
+            <w:pPr>
+              <w:tabs>
+                <w:tab w:val="left" w:pos="1494"/>
+              </w:tabs>
+              <w:spacing w:line="276" w:lineRule="auto"/>
+              <w:jc w:val="center"/>
+              <w:rPr>
+                <w:rFonts w:ascii="Arial" w:hAnsi="Arial" w:cs="Arial"/>
+                <w:b/>
+                <w:sz w:val="24"/>
+              </w:rPr>
+            </w:pPr>
+            <w:r>
+              <w:rPr>
+                <w:rFonts w:ascii="Arial" w:hAnsi="Arial" w:cs="Arial"/>
+                <w:b/>
+                <w:sz w:val="24"/>
+              </w:rPr>
+              <w:t>Campo</w:t>
+            </w:r>
+          </w:p>
+        </w:tc>
+        <w:tc>
+          <w:tcPr>
+            <w:tcW w:w="4414" w:type="dxa"/>
+            <w:shd w:val="clear" w:color="auto" w:fill="002060"/>
+          </w:tcPr>
+          <w:p>
+            <w:pPr>
+              <w:tabs>
+                <w:tab w:val="left" w:pos="1494"/>
+              </w:tabs>
+              <w:spacing w:line="276" w:lineRule="auto"/>
+              <w:jc w:val="center"/>
+              <w:rPr>
+                <w:rFonts w:ascii="Arial" w:hAnsi="Arial" w:cs="Arial"/>
+                <w:b/>
+                <w:sz w:val="24"/>
+              </w:rPr>
+            </w:pPr>
+            <w:r>
+              <w:rPr>
+                <w:rFonts w:ascii="Arial" w:hAnsi="Arial" w:cs="Arial"/>
+                <w:b/>
+                <w:sz w:val="24"/>
+              </w:rPr>
+              <w:t xml:space="preserve">Descripción </w:t>
+            </w:r>
+          </w:p>
+        </w:tc>
+      </w:tr>
+      <w:tr>
+        <w:tc>
+          <w:tcPr>
+            <w:tcW w:w="4414" w:type="dxa"/>
+          </w:tcPr>
+          <w:p>
+            <w:pPr>
+              <w:tabs>
+                <w:tab w:val="left" w:pos="1494"/>
+              </w:tabs>
+              <w:spacing w:line="276" w:lineRule="auto"/>
+              <w:jc w:val="center"/>
+              <w:rPr>
+                <w:rFonts w:ascii="Arial" w:hAnsi="Arial" w:cs="Arial"/>
+                <w:b/>
+                <w:sz w:val="24"/>
+              </w:rPr>
+            </w:pPr>
+            <w:r>
+              <w:rPr>
+                <w:rFonts w:ascii="Arial" w:hAnsi="Arial" w:cs="Arial"/>
+                <w:b/>
+                <w:sz w:val="24"/>
+              </w:rPr>
+              <w:t>Acciones</w:t>
+            </w:r>
+          </w:p>
+        </w:tc>
+        <w:tc>
+          <w:tcPr>
+            <w:tcW w:w="4414" w:type="dxa"/>
+          </w:tcPr>
+          <w:p>
+            <w:pPr>
+              <w:rPr>
+                <w:rFonts w:ascii="Arial" w:hAnsi="Arial" w:cs="Arial"/>
+                <w:sz w:val="24"/>
+                <w:szCs w:val="24"/>
+              </w:rPr>
+            </w:pPr>
+            <w:r>
+              <w:rPr>
+                <w:rFonts w:ascii="Arial" w:hAnsi="Arial" w:cs="Arial"/>
+                <w:sz w:val="24"/>
+                <w:szCs w:val="24"/>
+              </w:rPr>
+              <w:t>Botones de Acción disponible para interacción con el registro de la fila seleccionada</w:t>
+            </w:r>
+          </w:p>
+        </w:tc>
+      </w:tr>
+      <w:tr>
+        <w:tc>
+          <w:tcPr>
+            <w:tcW w:w="4414" w:type="dxa"/>
+          </w:tcPr>
+          <w:p>
+            <w:pPr>
+              <w:tabs>
+                <w:tab w:val="left" w:pos="1494"/>
+              </w:tabs>
+              <w:spacing w:line="276" w:lineRule="auto"/>
+              <w:jc w:val="center"/>
+              <w:rPr>
+                <w:rFonts w:ascii="Arial" w:hAnsi="Arial" w:cs="Arial"/>
+                <w:b/>
+                <w:sz w:val="24"/>
+              </w:rPr>
+            </w:pPr>
+            <w:r>
+              <w:rPr>
+                <w:rFonts w:ascii="Arial" w:hAnsi="Arial" w:cs="Arial"/>
+                <w:b/>
+                <w:sz w:val="24"/>
+              </w:rPr>
+              <w:t>Fecha de Creación</w:t>
+            </w:r>
+          </w:p>
+        </w:tc>
+        <w:tc>
+          <w:tcPr>
+            <w:tcW w:w="4414" w:type="dxa"/>
+          </w:tcPr>
+          <w:p>
+            <w:pPr>
+              <w:rPr>
+                <w:rFonts w:ascii="Arial" w:hAnsi="Arial" w:cs="Arial"/>
+                <w:sz w:val="24"/>
+                <w:szCs w:val="24"/>
+              </w:rPr>
+            </w:pPr>
+            <w:r>
+              <w:rPr>
+                <w:rFonts w:ascii="Arial" w:hAnsi="Arial" w:cs="Arial"/>
+                <w:sz w:val="24"/>
+                <w:szCs w:val="24"/>
+              </w:rPr>
+              <w:t>Muestra Fecha y hora de creación del registro correspondiente a la fila</w:t>
+            </w:r>
+          </w:p>
+        </w:tc>
+      </w:tr>
+      <w:tr>
+        <w:tc>
+          <w:tcPr>
+            <w:tcW w:w="4414" w:type="dxa"/>
+          </w:tcPr>
+          <w:p>
+            <w:pPr>
+              <w:tabs>
+                <w:tab w:val="left" w:pos="1494"/>
+              </w:tabs>
+              <w:spacing w:line="276" w:lineRule="auto"/>
+              <w:jc w:val="center"/>
+              <w:rPr>
+                <w:rFonts w:ascii="Arial" w:hAnsi="Arial" w:cs="Arial"/>
+                <w:noProof/>
+                <w:lang w:val="es-MX" w:eastAsia="es-MX"/>
+              </w:rPr>
+            </w:pPr>
+            <w:r>
+              <w:rPr>
+                <w:rFonts w:ascii="Arial" w:hAnsi="Arial" w:cs="Arial"/>
+                <w:b/>
+                <w:sz w:val="24"/>
+              </w:rPr>
+              <w:t>Descripción</w:t>
+            </w:r>
+          </w:p>
+        </w:tc>
+        <w:tc>
+          <w:tcPr>
+            <w:tcW w:w="4414" w:type="dxa"/>
+          </w:tcPr>
+          <w:p>
+            <w:pPr>
+              <w:rPr>
+                <w:rFonts w:ascii="Arial" w:hAnsi="Arial" w:cs="Arial"/>
+                <w:sz w:val="24"/>
+                <w:szCs w:val="24"/>
+              </w:rPr>
+            </w:pPr>
+            <w:r>
+              <w:rPr>
+                <w:rFonts w:ascii="Arial" w:hAnsi="Arial" w:cs="Arial"/>
+                <w:sz w:val="24"/>
+                <w:szCs w:val="24"/>
+              </w:rPr>
+              <w:t>Descripción del Fondo</w:t>
+            </w:r>
+          </w:p>
+        </w:tc>
+      </w:tr>
+      <w:tr>
+        <w:tc>
+          <w:tcPr>
+            <w:tcW w:w="4414" w:type="dxa"/>
+          </w:tcPr>
+          <w:p>
+            <w:pPr>
+              <w:tabs>
+                <w:tab w:val="left" w:pos="1494"/>
+              </w:tabs>
+              <w:spacing w:line="276" w:lineRule="auto"/>
+              <w:jc w:val="center"/>
+              <w:rPr>
+                <w:rFonts w:ascii="Arial" w:hAnsi="Arial" w:cs="Arial"/>
+                <w:noProof/>
+                <w:lang w:val="es-MX" w:eastAsia="es-MX"/>
+              </w:rPr>
+            </w:pPr>
+            <w:r>
+              <w:rPr>
+                <w:rFonts w:ascii="Arial" w:hAnsi="Arial" w:cs="Arial"/>
+                <w:b/>
+                <w:sz w:val="24"/>
+              </w:rPr>
+              <w:t xml:space="preserve">Tipo de </w:t>
+            </w:r>
+            <w:r>
+              <w:rPr>
+                <w:rFonts w:ascii="Arial" w:hAnsi="Arial" w:cs="Arial"/>
+                <w:b/>
+                <w:sz w:val="24"/>
+              </w:rPr>
+              <w:t>Cálculo</w:t>
+            </w:r>
+          </w:p>
+        </w:tc>
+        <w:tc>
+          <w:tcPr>
+            <w:tcW w:w="4414" w:type="dxa"/>
+          </w:tcPr>
+          <w:p>
+            <w:pPr>
+              <w:rPr>
+                <w:rFonts w:ascii="Arial" w:hAnsi="Arial" w:cs="Arial"/>
+                <w:sz w:val="24"/>
+                <w:szCs w:val="24"/>
+              </w:rPr>
+            </w:pPr>
+            <w:r>
+              <w:rPr>
+                <w:rFonts w:ascii="Arial" w:hAnsi="Arial" w:cs="Arial"/>
+                <w:sz w:val="24"/>
+                <w:szCs w:val="24"/>
+              </w:rPr>
+              <w:t>Tipo de distribución</w:t>
+            </w:r>
+          </w:p>
+        </w:tc>
+      </w:tr>
+      <w:tr>
+        <w:tc>
+          <w:tcPr>
+            <w:tcW w:w="4414" w:type="dxa"/>
+          </w:tcPr>
+          <w:p>
+            <w:pPr>
+              <w:tabs>
+                <w:tab w:val="left" w:pos="1494"/>
+              </w:tabs>
+              <w:spacing w:line="276" w:lineRule="auto"/>
+              <w:jc w:val="center"/>
+              <w:rPr>
+                <w:rFonts w:ascii="Arial" w:hAnsi="Arial" w:cs="Arial"/>
+                <w:b/>
+                <w:sz w:val="24"/>
+              </w:rPr>
+            </w:pPr>
+            <w:r>
+              <w:rPr>
+                <w:rFonts w:ascii="Arial" w:hAnsi="Arial" w:cs="Arial"/>
+                <w:b/>
+                <w:sz w:val="24"/>
+              </w:rPr>
+              <w:t>Año</w:t>
+            </w:r>
+          </w:p>
+        </w:tc>
+        <w:tc>
+          <w:tcPr>
+            <w:tcW w:w="4414" w:type="dxa"/>
+          </w:tcPr>
+          <w:p>
+            <w:pPr>
+              <w:rPr>
+                <w:rFonts w:ascii="Arial" w:hAnsi="Arial" w:cs="Arial"/>
+                <w:sz w:val="24"/>
+                <w:szCs w:val="24"/>
+              </w:rPr>
+            </w:pPr>
+            <w:r>
+              <w:rPr>
+                <w:rFonts w:ascii="Arial" w:hAnsi="Arial" w:cs="Arial"/>
+                <w:sz w:val="24"/>
+                <w:szCs w:val="24"/>
+              </w:rPr>
+              <w:t>A</w:t>
+            </w:r>
+            <w:r>
+              <w:rPr>
+                <w:rFonts w:ascii="Arial" w:hAnsi="Arial" w:cs="Arial"/>
+                <w:sz w:val="24"/>
+                <w:szCs w:val="24"/>
+              </w:rPr>
+              <w:t>ño</w:t>
+            </w:r>
+            <w:r>
+              <w:rPr>
+                <w:rFonts w:ascii="Arial" w:hAnsi="Arial" w:cs="Arial"/>
+                <w:sz w:val="24"/>
+                <w:szCs w:val="24"/>
+              </w:rPr>
+              <w:t xml:space="preserve"> referente de</w:t>
+            </w:r>
+            <w:r>
+              <w:rPr>
+                <w:rFonts w:ascii="Arial" w:hAnsi="Arial" w:cs="Arial"/>
+                <w:sz w:val="24"/>
+                <w:szCs w:val="24"/>
+              </w:rPr>
+              <w:t xml:space="preserve"> la distribución</w:t>
+            </w:r>
+          </w:p>
+        </w:tc>
+      </w:tr>
+      <w:tr>
+        <w:tc>
+          <w:tcPr>
+            <w:tcW w:w="4414" w:type="dxa"/>
+          </w:tcPr>
+          <w:p>
+            <w:pPr>
+              <w:tabs>
+                <w:tab w:val="left" w:pos="1494"/>
+              </w:tabs>
+              <w:spacing w:line="276" w:lineRule="auto"/>
+              <w:jc w:val="center"/>
+              <w:rPr>
+                <w:rFonts w:ascii="Arial" w:hAnsi="Arial" w:cs="Arial"/>
+                <w:b/>
+                <w:sz w:val="24"/>
+              </w:rPr>
+            </w:pPr>
+            <w:r>
+              <w:rPr>
+                <w:rFonts w:ascii="Arial" w:hAnsi="Arial" w:cs="Arial"/>
+                <w:b/>
+                <w:sz w:val="24"/>
+              </w:rPr>
+              <w:t>Mes</w:t>
+            </w:r>
+          </w:p>
+        </w:tc>
+        <w:tc>
+          <w:tcPr>
+            <w:tcW w:w="4414" w:type="dxa"/>
+          </w:tcPr>
+          <w:p>
+            <w:pPr>
+              <w:rPr>
+                <w:rFonts w:ascii="Arial" w:hAnsi="Arial" w:cs="Arial"/>
+                <w:sz w:val="24"/>
+                <w:szCs w:val="24"/>
+              </w:rPr>
+            </w:pPr>
+            <w:r>
+              <w:rPr>
+                <w:rFonts w:ascii="Arial" w:hAnsi="Arial" w:cs="Arial"/>
+                <w:sz w:val="24"/>
+                <w:szCs w:val="24"/>
+              </w:rPr>
+              <w:t>Mes referente de la distribución</w:t>
+            </w:r>
+          </w:p>
+        </w:tc>
+      </w:tr>
+      <w:tr>
+        <w:tc>
+          <w:tcPr>
+            <w:tcW w:w="4414" w:type="dxa"/>
+          </w:tcPr>
+          <w:p>
+            <w:pPr>
+              <w:tabs>
+                <w:tab w:val="left" w:pos="1494"/>
+              </w:tabs>
+              <w:spacing w:line="276" w:lineRule="auto"/>
+              <w:jc w:val="center"/>
+              <w:rPr>
+                <w:rFonts w:ascii="Arial" w:hAnsi="Arial" w:cs="Arial"/>
+                <w:b/>
+                <w:sz w:val="24"/>
+              </w:rPr>
+            </w:pPr>
+            <w:r>
+              <w:rPr>
+                <w:rFonts w:ascii="Arial" w:hAnsi="Arial" w:cs="Arial"/>
+                <w:b/>
+                <w:sz w:val="24"/>
+              </w:rPr>
+              <w:t>Total</w:t>
+            </w:r>
+          </w:p>
+        </w:tc>
+        <w:tc>
+          <w:tcPr>
+            <w:tcW w:w="4414" w:type="dxa"/>
+          </w:tcPr>
+          <w:p>
+            <w:pPr>
+              <w:rPr>
+                <w:rFonts w:ascii="Arial" w:hAnsi="Arial" w:cs="Arial"/>
+                <w:sz w:val="24"/>
+                <w:szCs w:val="24"/>
+              </w:rPr>
+            </w:pPr>
+            <w:r>
+              <w:rPr>
+                <w:rFonts w:ascii="Arial" w:hAnsi="Arial" w:cs="Arial"/>
+                <w:sz w:val="24"/>
+                <w:szCs w:val="24"/>
+              </w:rPr>
+              <w:t>Monto total correspondiente a la distribución del Fondo, Año y Mes</w:t>
+            </w:r>
+          </w:p>
+        </w:tc>
+      </w:tr>
+      <w:tr>
+        <w:tc>
+          <w:tcPr>
+            <w:tcW w:w="4414" w:type="dxa"/>
+          </w:tcPr>
+          <w:p>
+            <w:pPr>
+              <w:tabs>
+                <w:tab w:val="left" w:pos="1494"/>
+              </w:tabs>
+              <w:spacing w:line="276" w:lineRule="auto"/>
+              <w:jc w:val="center"/>
+              <w:rPr>
+                <w:rFonts w:ascii="Arial" w:hAnsi="Arial" w:cs="Arial"/>
+                <w:b/>
+                <w:sz w:val="24"/>
+              </w:rPr>
+            </w:pPr>
+            <w:r>
+              <w:rPr>
+                <w:rFonts w:ascii="Arial" w:hAnsi="Arial" w:cs="Arial"/>
+                <w:b/>
+                <w:sz w:val="24"/>
+                <w:szCs w:val="24"/>
+              </w:rPr>
+              <w:t>Estatus</w:t>
+            </w:r>
+          </w:p>
+        </w:tc>
+        <w:tc>
+          <w:tcPr>
+            <w:tcW w:w="4414" w:type="dxa"/>
+          </w:tcPr>
+          <w:p>
+            <w:pPr>
+              <w:rPr>
+                <w:rFonts w:ascii="Arial" w:hAnsi="Arial" w:cs="Arial"/>
+                <w:sz w:val="24"/>
+                <w:szCs w:val="24"/>
+              </w:rPr>
+            </w:pPr>
+            <w:r>
+              <w:rPr>
+                <w:rFonts w:ascii="Arial" w:hAnsi="Arial" w:cs="Arial"/>
+                <w:sz w:val="24"/>
+                <w:szCs w:val="24"/>
+              </w:rPr>
+              <w:t>Estado actual del fondo dentro de la plataforma</w:t>
+            </w:r>
+          </w:p>
+        </w:tc>
+      </w:tr>
+    </w:tbl>
+    <w:p>
+      <w:pPr>
+        <w:spacing w:line="276" w:lineRule="auto"/>
+        <w:rPr>
+          <w:rFonts w:ascii="Arial" w:hAnsi="Arial" w:cs="Arial"/>
+          <w:sz w:val="24"/>
+          <w:szCs w:val="24"/>
+        </w:rPr>
+      </w:pPr>
+    </w:p>
+    <w:p>
+      <w:pPr>
+        <w:rPr>
+          <w:rFonts w:ascii="Arial" w:hAnsi="Arial" w:cs="Arial"/>
+          <w:b/>
+          <w:sz w:val="24"/>
+          <w:szCs w:val="24"/>
+        </w:rPr>
+      </w:pPr>
+      <w:bookmarkStart w:id="13" w:name="_GoBack"/>
+      <w:r>
+        <w:rPr>
+          <w:rFonts w:ascii="Arial" w:hAnsi="Arial" w:cs="Arial"/>
+          <w:b/>
+          <w:sz w:val="24"/>
+          <w:szCs w:val="24"/>
+        </w:rPr>
+        <w:t>2.7</w:t>
+      </w:r>
+      <w:r>
+        <w:rPr>
+          <w:rFonts w:ascii="Arial" w:hAnsi="Arial" w:cs="Arial"/>
+          <w:b/>
+          <w:sz w:val="24"/>
+          <w:szCs w:val="24"/>
+        </w:rPr>
+        <w:t xml:space="preserve">.- En caso de exista algún error en el cálculo este puede ser cancelado con el siguiente botón </w:t>
+      </w:r>
+    </w:p>
+    <w:bookmarkEnd w:id="13"/>
+    <w:p>
+      <w:pPr>
+        <w:spacing w:line="276" w:lineRule="auto"/>
+        <w:ind w:left="-1418"/>
+        <w:rPr>
+          <w:rFonts w:ascii="Arial" w:hAnsi="Arial" w:cs="Arial"/>
+          <w:sz w:val="24"/>
+          <w:szCs w:val="24"/>
+        </w:rPr>
+      </w:pPr>
+      <w:r>
+        <w:rPr>
+          <w:rFonts w:ascii="Arial" w:hAnsi="Arial" w:cs="Arial"/>
           <w:noProof/>
           <w:lang w:val="es-MX" w:eastAsia="es-MX"/>
         </w:rPr>
+        <mc:AlternateContent>
+          <mc:Choice Requires="wps">
+            <w:drawing>
+              <wp:anchor distT="0" distB="0" distL="114300" distR="114300" simplePos="0" relativeHeight="251809792" behindDoc="0" locked="0" layoutInCell="1" allowOverlap="1" wp14:anchorId="6C40B372" wp14:editId="08031B60">
+                <wp:simplePos x="0" y="0"/>
+                <wp:positionH relativeFrom="column">
+                  <wp:posOffset>-102235</wp:posOffset>
+                </wp:positionH>
+                <wp:positionV relativeFrom="paragraph">
+                  <wp:posOffset>1106170</wp:posOffset>
+                </wp:positionV>
+                <wp:extent cx="266700" cy="292100"/>
+                <wp:effectExtent l="19050" t="19050" r="19050" b="12700"/>
+                <wp:wrapNone/>
+                <wp:docPr id="18" name="Rectángulo 18"/>
+                <wp:cNvGraphicFramePr/>
+                <a:graphic xmlns:a="http://schemas.openxmlformats.org/drawingml/2006/main">
+                  <a:graphicData uri="http://schemas.microsoft.com/office/word/2010/wordprocessingShape">
+                    <wps:wsp>
+                      <wps:cNvSpPr/>
+                      <wps:spPr>
+                        <a:xfrm>
+                          <a:off x="0" y="0"/>
+                          <a:ext cx="266700" cy="292100"/>
+                        </a:xfrm>
+                        <a:prstGeom prst="rect">
+                          <a:avLst/>
+                        </a:prstGeom>
+                        <a:noFill/>
+                        <a:ln w="28575">
+                          <a:solidFill>
+                            <a:srgbClr val="FF0000"/>
+                          </a:solidFill>
+                        </a:ln>
+                      </wps:spPr>
+                      <wps:style>
+                        <a:lnRef idx="2">
+                          <a:schemeClr val="accent6"/>
+                        </a:lnRef>
+                        <a:fillRef idx="1">
+                          <a:schemeClr val="lt1"/>
+                        </a:fillRef>
+                        <a:effectRef idx="0">
+                          <a:schemeClr val="accent6"/>
+                        </a:effectRef>
+                        <a:fontRef idx="minor">
+                          <a:schemeClr val="dk1"/>
+                        </a:fontRef>
+                      </wps:style>
+                      <wps:bodyPr rot="0" spcFirstLastPara="0" vertOverflow="overflow" horzOverflow="overflow" vert="horz" wrap="square" lIns="91440" tIns="45720" rIns="91440" bIns="45720" numCol="1" spcCol="0" rtlCol="0" fromWordArt="0" anchor="ctr" anchorCtr="0" forceAA="0" compatLnSpc="1">
+                        <a:prstTxWarp prst="textNoShape">
+                          <a:avLst/>
+                        </a:prstTxWarp>
+                        <a:noAutofit/>
+                      </wps:bodyPr>
+                    </wps:wsp>
+                  </a:graphicData>
+                </a:graphic>
+                <wp14:sizeRelH relativeFrom="margin">
+                  <wp14:pctWidth>0</wp14:pctWidth>
+                </wp14:sizeRelH>
+                <wp14:sizeRelV relativeFrom="margin">
+                  <wp14:pctHeight>0</wp14:pctHeight>
+                </wp14:sizeRelV>
+              </wp:anchor>
+            </w:drawing>
+          </mc:Choice>
+          <mc:Fallback>
+            <w:pict>
+              <v:rect w14:anchorId="3C6B4591" id="Rectángulo 18" o:spid="_x0000_s1026" style="position:absolute;margin-left:-8.05pt;margin-top:87.1pt;width:21pt;height:23pt;z-index:251809792;visibility:visible;mso-wrap-style:square;mso-width-percent:0;mso-height-percent:0;mso-wrap-distance-left:9pt;mso-wrap-distance-top:0;mso-wrap-distance-right:9pt;mso-wrap-distance-bottom:0;mso-position-horizontal:absolute;mso-position-horizontal-relative:text;mso-position-vertical:absolute;mso-position-vertical-relative:text;mso-width-percent:0;mso-height-percent:0;mso-width-relative:margin;mso-height-relative:margin;v-text-anchor:middle" o:gfxdata="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" filled="f" strokecolor="red" strokeweight="2.25pt"/>
+            </w:pict>
+          </mc:Fallback>
+        </mc:AlternateContent>
+      </w:r>
+      <w:r>
+        <w:rPr>
+          <w:rFonts w:ascii="Arial" w:hAnsi="Arial" w:cs="Arial"/>
+          <w:b/>
+          <w:sz w:val="24"/>
+          <w:szCs w:val="24"/>
+        </w:rPr>
         <w:drawing>
-          <wp:inline distT="0" distB="0" distL="0" distR="0" wp14:anchorId="6CA6C9E0" wp14:editId="664C0DEB">
-            <wp:extent cx="6590196" cy="808074"/>
-            <wp:effectExtent l="152400" t="152400" r="363220" b="354330"/>
-            <wp:docPr id="33" name="Imagen 33"/>
+          <wp:inline distT="0" distB="0" distL="0" distR="0" wp14:anchorId="6DE17989" wp14:editId="3FD4F462">
+            <wp:extent cx="6565900" cy="1276214"/>
+            <wp:effectExtent l="152400" t="152400" r="368300" b="362585"/>
+            <wp:docPr id="14" name="Imagen 14"/>
             <wp:cNvGraphicFramePr>
               <a:graphicFrameLocks xmlns:a="http://schemas.openxmlformats.org/drawingml/2006/main" noChangeAspect="1"/>
             </wp:cNvGraphicFramePr>
@@ -4613,14 +5336,14 @@
                     <pic:cNvPicPr/>
                   </pic:nvPicPr>
                   <pic:blipFill rotWithShape="1">
-                    <a:blip r:embed="rId13"/>
-                    <a:srcRect t="1" r="1101" b="27481"/>
+                    <a:blip r:embed="rId17"/>
+                    <a:srcRect r="29733"/>
                     <a:stretch/>
                   </pic:blipFill>
                   <pic:spPr bwMode="auto">
                     <a:xfrm>
                       <a:off x="0" y="0"/>
-                      <a:ext cx="6635690" cy="813652"/>
+                      <a:ext cx="6613333" cy="1285434"/>
                     </a:xfrm>
                     <a:prstGeom prst="rect">
                       <a:avLst/>
@@ -4650,694 +5373,6 @@
     </w:p>
     <w:p>
       <w:pPr>
-        <w:rPr>
-          <w:rFonts w:ascii="Arial" w:hAnsi="Arial" w:cs="Arial"/>
-          <w:b/>
-          <w:sz w:val="24"/>
-          <w:szCs w:val="24"/>
-        </w:rPr>
-      </w:pPr>
-      <w:r>
-        <w:rPr>
-          <w:rFonts w:ascii="Arial" w:hAnsi="Arial" w:cs="Arial"/>
-          <w:b/>
-          <w:sz w:val="24"/>
-          <w:szCs w:val="24"/>
-        </w:rPr>
-        <w:t>2.6</w:t>
-      </w:r>
-      <w:r>
-        <w:rPr>
-          <w:rFonts w:ascii="Arial" w:hAnsi="Arial" w:cs="Arial"/>
-          <w:b/>
-          <w:sz w:val="24"/>
-          <w:szCs w:val="24"/>
-        </w:rPr>
-        <w:t xml:space="preserve">.- </w:t>
-      </w:r>
-      <w:r>
-        <w:rPr>
-          <w:rFonts w:ascii="Arial" w:hAnsi="Arial" w:cs="Arial"/>
-          <w:b/>
-          <w:sz w:val="24"/>
-          <w:szCs w:val="24"/>
-        </w:rPr>
-        <w:t xml:space="preserve"> Detalles de la fila</w:t>
-      </w:r>
-    </w:p>
-    <w:tbl>
-      <w:tblPr>
-        <w:tblStyle w:val="Tablaconcuadrcula"/>
-        <w:tblW w:w="0" w:type="auto"/>
-        <w:tblLook w:val="04A0" w:firstRow="1" w:lastRow="0" w:firstColumn="1" w:lastColumn="0" w:noHBand="0" w:noVBand="1"/>
-      </w:tblPr>
-      <w:tblGrid>
-        <w:gridCol w:w="4414"/>
-        <w:gridCol w:w="4414"/>
-      </w:tblGrid>
-      <w:tr>
-        <w:tc>
-          <w:tcPr>
-            <w:tcW w:w="4414" w:type="dxa"/>
-            <w:shd w:val="clear" w:color="auto" w:fill="002060"/>
-          </w:tcPr>
-          <w:p>
-            <w:pPr>
-              <w:tabs>
-                <w:tab w:val="left" w:pos="1494"/>
-              </w:tabs>
-              <w:spacing w:line="276" w:lineRule="auto"/>
-              <w:jc w:val="center"/>
-              <w:rPr>
-                <w:rFonts w:ascii="Arial" w:hAnsi="Arial" w:cs="Arial"/>
-                <w:b/>
-                <w:sz w:val="24"/>
-              </w:rPr>
-            </w:pPr>
-            <w:r>
-              <w:rPr>
-                <w:rFonts w:ascii="Arial" w:hAnsi="Arial" w:cs="Arial"/>
-                <w:b/>
-                <w:sz w:val="24"/>
-              </w:rPr>
-              <w:t>Campo</w:t>
-            </w:r>
-          </w:p>
-        </w:tc>
-        <w:tc>
-          <w:tcPr>
-            <w:tcW w:w="4414" w:type="dxa"/>
-            <w:shd w:val="clear" w:color="auto" w:fill="002060"/>
-          </w:tcPr>
-          <w:p>
-            <w:pPr>
-              <w:tabs>
-                <w:tab w:val="left" w:pos="1494"/>
-              </w:tabs>
-              <w:spacing w:line="276" w:lineRule="auto"/>
-              <w:jc w:val="center"/>
-              <w:rPr>
-                <w:rFonts w:ascii="Arial" w:hAnsi="Arial" w:cs="Arial"/>
-                <w:b/>
-                <w:sz w:val="24"/>
-              </w:rPr>
-            </w:pPr>
-            <w:r>
-              <w:rPr>
-                <w:rFonts w:ascii="Arial" w:hAnsi="Arial" w:cs="Arial"/>
-                <w:b/>
-                <w:sz w:val="24"/>
-              </w:rPr>
-              <w:t xml:space="preserve">Descripción </w:t>
-            </w:r>
-          </w:p>
-        </w:tc>
-      </w:tr>
-      <w:tr>
-        <w:tc>
-          <w:tcPr>
-            <w:tcW w:w="4414" w:type="dxa"/>
-          </w:tcPr>
-          <w:p>
-            <w:pPr>
-              <w:tabs>
-                <w:tab w:val="left" w:pos="1494"/>
-              </w:tabs>
-              <w:spacing w:line="276" w:lineRule="auto"/>
-              <w:jc w:val="center"/>
-              <w:rPr>
-                <w:rFonts w:ascii="Arial" w:hAnsi="Arial" w:cs="Arial"/>
-                <w:b/>
-                <w:sz w:val="24"/>
-              </w:rPr>
-            </w:pPr>
-            <w:r>
-              <w:rPr>
-                <w:rFonts w:ascii="Arial" w:hAnsi="Arial" w:cs="Arial"/>
-                <w:b/>
-                <w:sz w:val="24"/>
-              </w:rPr>
-              <w:t>Acciones</w:t>
-            </w:r>
-          </w:p>
-        </w:tc>
-        <w:tc>
-          <w:tcPr>
-            <w:tcW w:w="4414" w:type="dxa"/>
-          </w:tcPr>
-          <w:p>
-            <w:pPr>
-              <w:rPr>
-                <w:rFonts w:ascii="Arial" w:hAnsi="Arial" w:cs="Arial"/>
-                <w:sz w:val="24"/>
-                <w:szCs w:val="24"/>
-              </w:rPr>
-            </w:pPr>
-            <w:r>
-              <w:rPr>
-                <w:rFonts w:ascii="Arial" w:hAnsi="Arial" w:cs="Arial"/>
-                <w:sz w:val="24"/>
-                <w:szCs w:val="24"/>
-              </w:rPr>
-              <w:t>Botones de Acción disponible para interacción con el registro de la fila seleccionada</w:t>
-            </w:r>
-          </w:p>
-        </w:tc>
-      </w:tr>
-      <w:tr>
-        <w:tc>
-          <w:tcPr>
-            <w:tcW w:w="4414" w:type="dxa"/>
-          </w:tcPr>
-          <w:p>
-            <w:pPr>
-              <w:tabs>
-                <w:tab w:val="left" w:pos="1494"/>
-              </w:tabs>
-              <w:spacing w:line="276" w:lineRule="auto"/>
-              <w:jc w:val="center"/>
-              <w:rPr>
-                <w:rFonts w:ascii="Arial" w:hAnsi="Arial" w:cs="Arial"/>
-                <w:b/>
-                <w:sz w:val="24"/>
-              </w:rPr>
-            </w:pPr>
-            <w:r>
-              <w:rPr>
-                <w:rFonts w:ascii="Arial" w:hAnsi="Arial" w:cs="Arial"/>
-                <w:b/>
-                <w:sz w:val="24"/>
-              </w:rPr>
-              <w:t>Fecha de Creación</w:t>
-            </w:r>
-          </w:p>
-        </w:tc>
-        <w:tc>
-          <w:tcPr>
-            <w:tcW w:w="4414" w:type="dxa"/>
-          </w:tcPr>
-          <w:p>
-            <w:pPr>
-              <w:rPr>
-                <w:rFonts w:ascii="Arial" w:hAnsi="Arial" w:cs="Arial"/>
-                <w:sz w:val="24"/>
-                <w:szCs w:val="24"/>
-              </w:rPr>
-            </w:pPr>
-            <w:r>
-              <w:rPr>
-                <w:rFonts w:ascii="Arial" w:hAnsi="Arial" w:cs="Arial"/>
-                <w:sz w:val="24"/>
-                <w:szCs w:val="24"/>
-              </w:rPr>
-              <w:t>Muestra Fecha y hora de creación del registro correspondiente a la fila</w:t>
-            </w:r>
-          </w:p>
-        </w:tc>
-      </w:tr>
-      <w:tr>
-        <w:tc>
-          <w:tcPr>
-            <w:tcW w:w="4414" w:type="dxa"/>
-          </w:tcPr>
-          <w:p>
-            <w:pPr>
-              <w:tabs>
-                <w:tab w:val="left" w:pos="1494"/>
-              </w:tabs>
-              <w:spacing w:line="276" w:lineRule="auto"/>
-              <w:jc w:val="center"/>
-              <w:rPr>
-                <w:rFonts w:ascii="Arial" w:hAnsi="Arial" w:cs="Arial"/>
-                <w:b/>
-                <w:sz w:val="24"/>
-              </w:rPr>
-            </w:pPr>
-            <w:r>
-              <w:rPr>
-                <w:rFonts w:ascii="Arial" w:hAnsi="Arial" w:cs="Arial"/>
-                <w:b/>
-                <w:sz w:val="24"/>
-              </w:rPr>
-              <w:t>Clave</w:t>
-            </w:r>
-          </w:p>
-        </w:tc>
-        <w:tc>
-          <w:tcPr>
-            <w:tcW w:w="4414" w:type="dxa"/>
-          </w:tcPr>
-          <w:p>
-            <w:pPr>
-              <w:rPr>
-                <w:rFonts w:ascii="Arial" w:hAnsi="Arial" w:cs="Arial"/>
-                <w:sz w:val="24"/>
-                <w:szCs w:val="24"/>
-              </w:rPr>
-            </w:pPr>
-            <w:r>
-              <w:rPr>
-                <w:rFonts w:ascii="Arial" w:hAnsi="Arial" w:cs="Arial"/>
-                <w:sz w:val="24"/>
-                <w:szCs w:val="24"/>
-              </w:rPr>
-              <w:t>Muestra el nombre Clave del Fondo</w:t>
-            </w:r>
-          </w:p>
-        </w:tc>
-      </w:tr>
-      <w:tr>
-        <w:tc>
-          <w:tcPr>
-            <w:tcW w:w="4414" w:type="dxa"/>
-          </w:tcPr>
-          <w:p>
-            <w:pPr>
-              <w:tabs>
-                <w:tab w:val="left" w:pos="1494"/>
-              </w:tabs>
-              <w:spacing w:line="276" w:lineRule="auto"/>
-              <w:jc w:val="center"/>
-              <w:rPr>
-                <w:rFonts w:ascii="Arial" w:hAnsi="Arial" w:cs="Arial"/>
-                <w:noProof/>
-                <w:lang w:val="es-MX" w:eastAsia="es-MX"/>
-              </w:rPr>
-            </w:pPr>
-            <w:r>
-              <w:rPr>
-                <w:rFonts w:ascii="Arial" w:hAnsi="Arial" w:cs="Arial"/>
-                <w:b/>
-                <w:sz w:val="24"/>
-              </w:rPr>
-              <w:t>Descripción</w:t>
-            </w:r>
-          </w:p>
-        </w:tc>
-        <w:tc>
-          <w:tcPr>
-            <w:tcW w:w="4414" w:type="dxa"/>
-          </w:tcPr>
-          <w:p>
-            <w:pPr>
-              <w:rPr>
-                <w:rFonts w:ascii="Arial" w:hAnsi="Arial" w:cs="Arial"/>
-                <w:sz w:val="24"/>
-                <w:szCs w:val="24"/>
-              </w:rPr>
-            </w:pPr>
-            <w:r>
-              <w:rPr>
-                <w:rFonts w:ascii="Arial" w:hAnsi="Arial" w:cs="Arial"/>
-                <w:sz w:val="24"/>
-                <w:szCs w:val="24"/>
-              </w:rPr>
-              <w:t>Descripción del Fondo</w:t>
-            </w:r>
-          </w:p>
-        </w:tc>
-      </w:tr>
-      <w:tr>
-        <w:tc>
-          <w:tcPr>
-            <w:tcW w:w="4414" w:type="dxa"/>
-          </w:tcPr>
-          <w:p>
-            <w:pPr>
-              <w:tabs>
-                <w:tab w:val="left" w:pos="1494"/>
-              </w:tabs>
-              <w:spacing w:line="276" w:lineRule="auto"/>
-              <w:jc w:val="center"/>
-              <w:rPr>
-                <w:rFonts w:ascii="Arial" w:hAnsi="Arial" w:cs="Arial"/>
-                <w:noProof/>
-                <w:lang w:val="es-MX" w:eastAsia="es-MX"/>
-              </w:rPr>
-            </w:pPr>
-            <w:r>
-              <w:rPr>
-                <w:rFonts w:ascii="Arial" w:hAnsi="Arial" w:cs="Arial"/>
-                <w:b/>
-                <w:sz w:val="24"/>
-              </w:rPr>
-              <w:t xml:space="preserve">Tipo de </w:t>
-            </w:r>
-            <w:r>
-              <w:rPr>
-                <w:rFonts w:ascii="Arial" w:hAnsi="Arial" w:cs="Arial"/>
-                <w:b/>
-                <w:sz w:val="24"/>
-              </w:rPr>
-              <w:t>Cálculo</w:t>
-            </w:r>
-          </w:p>
-        </w:tc>
-        <w:tc>
-          <w:tcPr>
-            <w:tcW w:w="4414" w:type="dxa"/>
-          </w:tcPr>
-          <w:p>
-            <w:pPr>
-              <w:rPr>
-                <w:rFonts w:ascii="Arial" w:hAnsi="Arial" w:cs="Arial"/>
-                <w:sz w:val="24"/>
-                <w:szCs w:val="24"/>
-              </w:rPr>
-            </w:pPr>
-            <w:r>
-              <w:rPr>
-                <w:rFonts w:ascii="Arial" w:hAnsi="Arial" w:cs="Arial"/>
-                <w:sz w:val="24"/>
-                <w:szCs w:val="24"/>
-              </w:rPr>
-              <w:t>Tipo de distribución</w:t>
-            </w:r>
-          </w:p>
-        </w:tc>
-      </w:tr>
-      <w:tr>
-        <w:tc>
-          <w:tcPr>
-            <w:tcW w:w="4414" w:type="dxa"/>
-          </w:tcPr>
-          <w:p>
-            <w:pPr>
-              <w:tabs>
-                <w:tab w:val="left" w:pos="1494"/>
-              </w:tabs>
-              <w:spacing w:line="276" w:lineRule="auto"/>
-              <w:jc w:val="center"/>
-              <w:rPr>
-                <w:rFonts w:ascii="Arial" w:hAnsi="Arial" w:cs="Arial"/>
-                <w:b/>
-                <w:sz w:val="24"/>
-              </w:rPr>
-            </w:pPr>
-            <w:r>
-              <w:rPr>
-                <w:rFonts w:ascii="Arial" w:hAnsi="Arial" w:cs="Arial"/>
-                <w:b/>
-                <w:sz w:val="24"/>
-              </w:rPr>
-              <w:t>Año</w:t>
-            </w:r>
-          </w:p>
-        </w:tc>
-        <w:tc>
-          <w:tcPr>
-            <w:tcW w:w="4414" w:type="dxa"/>
-          </w:tcPr>
-          <w:p>
-            <w:pPr>
-              <w:rPr>
-                <w:rFonts w:ascii="Arial" w:hAnsi="Arial" w:cs="Arial"/>
-                <w:sz w:val="24"/>
-                <w:szCs w:val="24"/>
-              </w:rPr>
-            </w:pPr>
-            <w:r>
-              <w:rPr>
-                <w:rFonts w:ascii="Arial" w:hAnsi="Arial" w:cs="Arial"/>
-                <w:sz w:val="24"/>
-                <w:szCs w:val="24"/>
-              </w:rPr>
-              <w:t>A</w:t>
-            </w:r>
-            <w:r>
-              <w:rPr>
-                <w:rFonts w:ascii="Arial" w:hAnsi="Arial" w:cs="Arial"/>
-                <w:sz w:val="24"/>
-                <w:szCs w:val="24"/>
-              </w:rPr>
-              <w:t>ño</w:t>
-            </w:r>
-            <w:r>
-              <w:rPr>
-                <w:rFonts w:ascii="Arial" w:hAnsi="Arial" w:cs="Arial"/>
-                <w:sz w:val="24"/>
-                <w:szCs w:val="24"/>
-              </w:rPr>
-              <w:t xml:space="preserve"> referente de</w:t>
-            </w:r>
-            <w:r>
-              <w:rPr>
-                <w:rFonts w:ascii="Arial" w:hAnsi="Arial" w:cs="Arial"/>
-                <w:sz w:val="24"/>
-                <w:szCs w:val="24"/>
-              </w:rPr>
-              <w:t xml:space="preserve"> la distribución</w:t>
-            </w:r>
-          </w:p>
-        </w:tc>
-      </w:tr>
-      <w:tr>
-        <w:tc>
-          <w:tcPr>
-            <w:tcW w:w="4414" w:type="dxa"/>
-          </w:tcPr>
-          <w:p>
-            <w:pPr>
-              <w:tabs>
-                <w:tab w:val="left" w:pos="1494"/>
-              </w:tabs>
-              <w:spacing w:line="276" w:lineRule="auto"/>
-              <w:jc w:val="center"/>
-              <w:rPr>
-                <w:rFonts w:ascii="Arial" w:hAnsi="Arial" w:cs="Arial"/>
-                <w:b/>
-                <w:sz w:val="24"/>
-              </w:rPr>
-            </w:pPr>
-            <w:r>
-              <w:rPr>
-                <w:rFonts w:ascii="Arial" w:hAnsi="Arial" w:cs="Arial"/>
-                <w:b/>
-                <w:sz w:val="24"/>
-              </w:rPr>
-              <w:t>Mes</w:t>
-            </w:r>
-          </w:p>
-        </w:tc>
-        <w:tc>
-          <w:tcPr>
-            <w:tcW w:w="4414" w:type="dxa"/>
-          </w:tcPr>
-          <w:p>
-            <w:pPr>
-              <w:rPr>
-                <w:rFonts w:ascii="Arial" w:hAnsi="Arial" w:cs="Arial"/>
-                <w:sz w:val="24"/>
-                <w:szCs w:val="24"/>
-              </w:rPr>
-            </w:pPr>
-            <w:r>
-              <w:rPr>
-                <w:rFonts w:ascii="Arial" w:hAnsi="Arial" w:cs="Arial"/>
-                <w:sz w:val="24"/>
-                <w:szCs w:val="24"/>
-              </w:rPr>
-              <w:t>Mes referente de la distribución</w:t>
-            </w:r>
-          </w:p>
-        </w:tc>
-      </w:tr>
-      <w:tr>
-        <w:tc>
-          <w:tcPr>
-            <w:tcW w:w="4414" w:type="dxa"/>
-          </w:tcPr>
-          <w:p>
-            <w:pPr>
-              <w:tabs>
-                <w:tab w:val="left" w:pos="1494"/>
-              </w:tabs>
-              <w:spacing w:line="276" w:lineRule="auto"/>
-              <w:jc w:val="center"/>
-              <w:rPr>
-                <w:rFonts w:ascii="Arial" w:hAnsi="Arial" w:cs="Arial"/>
-                <w:b/>
-                <w:sz w:val="24"/>
-              </w:rPr>
-            </w:pPr>
-            <w:r>
-              <w:rPr>
-                <w:rFonts w:ascii="Arial" w:hAnsi="Arial" w:cs="Arial"/>
-                <w:b/>
-                <w:sz w:val="24"/>
-              </w:rPr>
-              <w:t>Total</w:t>
-            </w:r>
-          </w:p>
-        </w:tc>
-        <w:tc>
-          <w:tcPr>
-            <w:tcW w:w="4414" w:type="dxa"/>
-          </w:tcPr>
-          <w:p>
-            <w:pPr>
-              <w:rPr>
-                <w:rFonts w:ascii="Arial" w:hAnsi="Arial" w:cs="Arial"/>
-                <w:sz w:val="24"/>
-                <w:szCs w:val="24"/>
-              </w:rPr>
-            </w:pPr>
-            <w:r>
-              <w:rPr>
-                <w:rFonts w:ascii="Arial" w:hAnsi="Arial" w:cs="Arial"/>
-                <w:sz w:val="24"/>
-                <w:szCs w:val="24"/>
-              </w:rPr>
-              <w:t>Monto total correspondiente a la distribución del Fondo, Año y Mes</w:t>
-            </w:r>
-          </w:p>
-        </w:tc>
-      </w:tr>
-      <w:tr>
-        <w:tc>
-          <w:tcPr>
-            <w:tcW w:w="4414" w:type="dxa"/>
-          </w:tcPr>
-          <w:p>
-            <w:pPr>
-              <w:tabs>
-                <w:tab w:val="left" w:pos="1494"/>
-              </w:tabs>
-              <w:spacing w:line="276" w:lineRule="auto"/>
-              <w:jc w:val="center"/>
-              <w:rPr>
-                <w:rFonts w:ascii="Arial" w:hAnsi="Arial" w:cs="Arial"/>
-                <w:b/>
-                <w:sz w:val="24"/>
-              </w:rPr>
-            </w:pPr>
-            <w:r>
-              <w:rPr>
-                <w:rFonts w:ascii="Arial" w:hAnsi="Arial" w:cs="Arial"/>
-                <w:b/>
-                <w:sz w:val="24"/>
-                <w:szCs w:val="24"/>
-              </w:rPr>
-              <w:t>Estatus</w:t>
-            </w:r>
-          </w:p>
-        </w:tc>
-        <w:tc>
-          <w:tcPr>
-            <w:tcW w:w="4414" w:type="dxa"/>
-          </w:tcPr>
-          <w:p>
-            <w:pPr>
-              <w:rPr>
-                <w:rFonts w:ascii="Arial" w:hAnsi="Arial" w:cs="Arial"/>
-                <w:sz w:val="24"/>
-                <w:szCs w:val="24"/>
-              </w:rPr>
-            </w:pPr>
-            <w:r>
-              <w:rPr>
-                <w:rFonts w:ascii="Arial" w:hAnsi="Arial" w:cs="Arial"/>
-                <w:sz w:val="24"/>
-                <w:szCs w:val="24"/>
-              </w:rPr>
-              <w:t>Estado actual del fondo dentro de la plataforma</w:t>
-            </w:r>
-          </w:p>
-        </w:tc>
-      </w:tr>
-    </w:tbl>
-    <w:p>
-      <w:pPr>
-        <w:spacing w:line="276" w:lineRule="auto"/>
-        <w:rPr>
-          <w:rFonts w:ascii="Arial" w:hAnsi="Arial" w:cs="Arial"/>
-          <w:sz w:val="24"/>
-          <w:szCs w:val="24"/>
-        </w:rPr>
-      </w:pPr>
-    </w:p>
-    <w:p>
-      <w:pPr>
-        <w:spacing w:line="276" w:lineRule="auto"/>
-        <w:rPr>
-          <w:rFonts w:ascii="Arial" w:hAnsi="Arial" w:cs="Arial"/>
-          <w:sz w:val="24"/>
-          <w:szCs w:val="24"/>
-        </w:rPr>
-      </w:pPr>
-    </w:p>
-    <w:p>
-      <w:pPr>
-        <w:spacing w:line="276" w:lineRule="auto"/>
-        <w:rPr>
-          <w:rFonts w:ascii="Arial" w:hAnsi="Arial" w:cs="Arial"/>
-          <w:sz w:val="24"/>
-          <w:szCs w:val="24"/>
-        </w:rPr>
-      </w:pPr>
-    </w:p>
-    <w:p>
-      <w:pPr>
-        <w:spacing w:line="276" w:lineRule="auto"/>
-        <w:rPr>
-          <w:rFonts w:ascii="Arial" w:hAnsi="Arial" w:cs="Arial"/>
-          <w:sz w:val="24"/>
-          <w:szCs w:val="24"/>
-        </w:rPr>
-      </w:pPr>
-    </w:p>
-    <w:p>
-      <w:pPr>
-        <w:spacing w:line="276" w:lineRule="auto"/>
-        <w:rPr>
-          <w:rFonts w:ascii="Arial" w:hAnsi="Arial" w:cs="Arial"/>
-          <w:sz w:val="24"/>
-          <w:szCs w:val="24"/>
-        </w:rPr>
-      </w:pPr>
-    </w:p>
-    <w:p>
-      <w:pPr>
-        <w:spacing w:line="276" w:lineRule="auto"/>
-        <w:rPr>
-          <w:rFonts w:ascii="Arial" w:hAnsi="Arial" w:cs="Arial"/>
-          <w:sz w:val="24"/>
-          <w:szCs w:val="24"/>
-        </w:rPr>
-      </w:pPr>
-    </w:p>
-    <w:p>
-      <w:pPr>
-        <w:spacing w:line="276" w:lineRule="auto"/>
-        <w:rPr>
-          <w:rFonts w:ascii="Arial" w:hAnsi="Arial" w:cs="Arial"/>
-          <w:sz w:val="24"/>
-          <w:szCs w:val="24"/>
-        </w:rPr>
-      </w:pPr>
-    </w:p>
-    <w:p>
-      <w:pPr>
-        <w:spacing w:line="276" w:lineRule="auto"/>
-        <w:rPr>
-          <w:rFonts w:ascii="Arial" w:hAnsi="Arial" w:cs="Arial"/>
-          <w:sz w:val="24"/>
-          <w:szCs w:val="24"/>
-        </w:rPr>
-      </w:pPr>
-    </w:p>
-    <w:p>
-      <w:pPr>
-        <w:spacing w:line="276" w:lineRule="auto"/>
-        <w:rPr>
-          <w:rFonts w:ascii="Arial" w:hAnsi="Arial" w:cs="Arial"/>
-          <w:sz w:val="24"/>
-          <w:szCs w:val="24"/>
-        </w:rPr>
-      </w:pPr>
-    </w:p>
-    <w:p>
-      <w:pPr>
         <w:spacing w:line="276" w:lineRule="auto"/>
         <w:rPr>
           <w:rFonts w:ascii="Arial" w:hAnsi="Arial" w:cs="Arial"/>
@@ -5365,13 +5400,14 @@
           <w:rFonts w:cs="Arial"/>
         </w:rPr>
       </w:pPr>
-      <w:bookmarkStart w:id="13" w:name="_Toc123728501"/>
-      <w:bookmarkStart w:id="14" w:name="_Toc124161439"/>
-      <w:bookmarkStart w:id="15" w:name="_Toc124335759"/>
+      <w:bookmarkStart w:id="14" w:name="_Toc123728501"/>
+      <w:bookmarkStart w:id="15" w:name="_Toc124161439"/>
+      <w:bookmarkStart w:id="16" w:name="_Toc124335759"/>
       <w:r>
         <w:rPr>
           <w:rFonts w:cs="Arial"/>
         </w:rPr>
+        <w:lastRenderedPageBreak/>
         <w:t xml:space="preserve">3.- Autorización de </w:t>
       </w:r>
       <w:r>
@@ -5380,9 +5416,9 @@
         </w:rPr>
         <w:t>cálculo</w:t>
       </w:r>
-      <w:bookmarkEnd w:id="13"/>
       <w:bookmarkEnd w:id="14"/>
       <w:bookmarkEnd w:id="15"/>
+      <w:bookmarkEnd w:id="16"/>
     </w:p>
     <w:p>
       <w:pPr>
@@ -5433,7 +5469,7 @@
                     <pic:cNvPicPr/>
                   </pic:nvPicPr>
                   <pic:blipFill rotWithShape="1">
-                    <a:blip r:embed="rId17"/>
+                    <a:blip r:embed="rId18"/>
                     <a:srcRect l="17721" t="14623" r="19361" b="21310"/>
                     <a:stretch/>
                   </pic:blipFill>
@@ -5553,14 +5589,16 @@
       </w:r>
       <w:r>
         <w:rPr>
-          <w:noProof/>
-          <w:lang w:val="es-MX" w:eastAsia="es-MX"/>
+          <w:rFonts w:ascii="Arial" w:hAnsi="Arial" w:cs="Arial"/>
+          <w:b/>
+          <w:sz w:val="24"/>
+          <w:szCs w:val="24"/>
         </w:rPr>
         <w:drawing>
-          <wp:inline distT="0" distB="0" distL="0" distR="0" wp14:anchorId="5F349AC3" wp14:editId="1963FB75">
-            <wp:extent cx="6777665" cy="1332360"/>
-            <wp:effectExtent l="152400" t="152400" r="366395" b="363220"/>
-            <wp:docPr id="37" name="Imagen 37"/>
+          <wp:inline distT="0" distB="0" distL="0" distR="0" wp14:anchorId="1BF092A1" wp14:editId="21A50770">
+            <wp:extent cx="6863311" cy="1333500"/>
+            <wp:effectExtent l="152400" t="152400" r="356870" b="361950"/>
+            <wp:docPr id="19" name="Imagen 19"/>
             <wp:cNvGraphicFramePr>
               <a:graphicFrameLocks xmlns:a="http://schemas.openxmlformats.org/drawingml/2006/main" noChangeAspect="1"/>
             </wp:cNvGraphicFramePr>
@@ -5572,14 +5610,14 @@
                     <pic:cNvPicPr/>
                   </pic:nvPicPr>
                   <pic:blipFill rotWithShape="1">
-                    <a:blip r:embed="rId13"/>
-                    <a:srcRect l="-1" t="1" r="34218" b="22637"/>
+                    <a:blip r:embed="rId17"/>
+                    <a:srcRect r="29733"/>
                     <a:stretch/>
                   </pic:blipFill>
                   <pic:spPr bwMode="auto">
                     <a:xfrm>
                       <a:off x="0" y="0"/>
-                      <a:ext cx="6885651" cy="1353588"/>
+                      <a:ext cx="6866777" cy="1334173"/>
                     </a:xfrm>
                     <a:prstGeom prst="rect">
                       <a:avLst/>
@@ -5764,7 +5802,7 @@
                     <pic:cNvPicPr/>
                   </pic:nvPicPr>
                   <pic:blipFill rotWithShape="1">
-                    <a:blip r:embed="rId18"/>
+                    <a:blip r:embed="rId19"/>
                     <a:srcRect t="22442"/>
                     <a:stretch/>
                   </pic:blipFill>
@@ -5966,7 +6004,7 @@
                     <pic:cNvPicPr/>
                   </pic:nvPicPr>
                   <pic:blipFill rotWithShape="1">
-                    <a:blip r:embed="rId19"/>
+                    <a:blip r:embed="rId20"/>
                     <a:srcRect l="503" b="8990"/>
                     <a:stretch/>
                   </pic:blipFill>
@@ -6020,12 +6058,13 @@
           <w:rFonts w:cs="Arial"/>
         </w:rPr>
       </w:pPr>
-      <w:bookmarkStart w:id="16" w:name="_Toc124161440"/>
-      <w:bookmarkStart w:id="17" w:name="_Toc124335760"/>
+      <w:bookmarkStart w:id="17" w:name="_Toc124161440"/>
+      <w:bookmarkStart w:id="18" w:name="_Toc124335760"/>
       <w:r>
         <w:rPr>
           <w:rFonts w:cs="Arial"/>
         </w:rPr>
+        <w:lastRenderedPageBreak/>
         <w:t xml:space="preserve">4.- Regresar </w:t>
       </w:r>
       <w:r>
@@ -6040,8 +6079,8 @@
         </w:rPr>
         <w:t>cálculo</w:t>
       </w:r>
-      <w:bookmarkEnd w:id="16"/>
       <w:bookmarkEnd w:id="17"/>
+      <w:bookmarkEnd w:id="18"/>
       <w:r>
         <w:rPr>
           <w:rFonts w:cs="Arial"/>
@@ -6196,14 +6235,16 @@
       </w:r>
       <w:r>
         <w:rPr>
-          <w:noProof/>
-          <w:lang w:val="es-MX" w:eastAsia="es-MX"/>
+          <w:rFonts w:ascii="Arial" w:hAnsi="Arial" w:cs="Arial"/>
+          <w:b/>
+          <w:sz w:val="24"/>
+          <w:szCs w:val="24"/>
         </w:rPr>
         <w:drawing>
-          <wp:inline distT="0" distB="0" distL="0" distR="0" wp14:anchorId="7B0CEC5A" wp14:editId="7984DE89">
-            <wp:extent cx="6599006" cy="1297172"/>
-            <wp:effectExtent l="152400" t="152400" r="354330" b="360680"/>
-            <wp:docPr id="40" name="Imagen 40"/>
+          <wp:inline distT="0" distB="0" distL="0" distR="0" wp14:anchorId="248B72A3" wp14:editId="4C47A2AA">
+            <wp:extent cx="6405757" cy="1244600"/>
+            <wp:effectExtent l="152400" t="152400" r="357505" b="355600"/>
+            <wp:docPr id="21" name="Imagen 21"/>
             <wp:cNvGraphicFramePr>
               <a:graphicFrameLocks xmlns:a="http://schemas.openxmlformats.org/drawingml/2006/main" noChangeAspect="1"/>
             </wp:cNvGraphicFramePr>
@@ -6215,14 +6256,14 @@
                     <pic:cNvPicPr/>
                   </pic:nvPicPr>
                   <pic:blipFill rotWithShape="1">
-                    <a:blip r:embed="rId13"/>
-                    <a:srcRect l="-1" t="1" r="34218" b="22637"/>
+                    <a:blip r:embed="rId17"/>
+                    <a:srcRect r="29733"/>
                     <a:stretch/>
                   </pic:blipFill>
                   <pic:spPr bwMode="auto">
                     <a:xfrm>
                       <a:off x="0" y="0"/>
-                      <a:ext cx="6628737" cy="1303016"/>
+                      <a:ext cx="6412161" cy="1245844"/>
                     </a:xfrm>
                     <a:prstGeom prst="rect">
                       <a:avLst/>
@@ -6289,7 +6330,7 @@
                     <pic:cNvPicPr/>
                   </pic:nvPicPr>
                   <pic:blipFill rotWithShape="1">
-                    <a:blip r:embed="rId20"/>
+                    <a:blip r:embed="rId21"/>
                     <a:srcRect l="26068" t="25966" r="26190" b="32122"/>
                     <a:stretch/>
                   </pic:blipFill>
@@ -6422,7 +6463,7 @@
                     <pic:cNvPicPr/>
                   </pic:nvPicPr>
                   <pic:blipFill rotWithShape="1">
-                    <a:blip r:embed="rId21"/>
+                    <a:blip r:embed="rId22"/>
                     <a:srcRect l="377" t="31439" b="8546"/>
                     <a:stretch/>
                   </pic:blipFill>
@@ -6582,7 +6623,7 @@
                     <pic:cNvPicPr/>
                   </pic:nvPicPr>
                   <pic:blipFill rotWithShape="1">
-                    <a:blip r:embed="rId19"/>
+                    <a:blip r:embed="rId20"/>
                     <a:srcRect l="503" b="8990"/>
                     <a:stretch/>
                   </pic:blipFill>
@@ -6626,9 +6667,9 @@
           <w:rFonts w:cs="Arial"/>
         </w:rPr>
       </w:pPr>
-      <w:bookmarkStart w:id="18" w:name="_Toc123728502"/>
-      <w:bookmarkStart w:id="19" w:name="_Toc124161441"/>
-      <w:bookmarkStart w:id="20" w:name="_Toc124335761"/>
+      <w:bookmarkStart w:id="19" w:name="_Toc123728502"/>
+      <w:bookmarkStart w:id="20" w:name="_Toc124161441"/>
+      <w:bookmarkStart w:id="21" w:name="_Toc124335761"/>
       <w:r>
         <w:rPr>
           <w:rFonts w:cs="Arial"/>
@@ -6642,9 +6683,9 @@
         </w:rPr>
         <w:t>.- Ajustes</w:t>
       </w:r>
-      <w:bookmarkEnd w:id="18"/>
       <w:bookmarkEnd w:id="19"/>
       <w:bookmarkEnd w:id="20"/>
+      <w:bookmarkEnd w:id="21"/>
     </w:p>
     <w:p>
       <w:pPr>
@@ -6712,7 +6753,7 @@
                     <pic:cNvPicPr/>
                   </pic:nvPicPr>
                   <pic:blipFill rotWithShape="1">
-                    <a:blip r:embed="rId22"/>
+                    <a:blip r:embed="rId23"/>
                     <a:srcRect l="19454" t="18065" r="29102" b="23539"/>
                     <a:stretch/>
                   </pic:blipFill>
@@ -6827,6 +6868,10 @@
         </mc:AlternateContent>
       </w:r>
       <w:r>
+        <w:rPr>
+          <w:noProof/>
+          <w:lang w:val="es-MX" w:eastAsia="es-MX"/>
+        </w:rPr>
         <w:drawing>
           <wp:inline distT="0" distB="0" distL="0" distR="0" wp14:anchorId="66523FBE" wp14:editId="24608B4A">
             <wp:extent cx="5979548" cy="1054100"/>
@@ -6843,7 +6888,7 @@
                     <pic:cNvPicPr/>
                   </pic:nvPicPr>
                   <pic:blipFill>
-                    <a:blip r:embed="rId23"/>
+                    <a:blip r:embed="rId24"/>
                     <a:stretch>
                       <a:fillRect/>
                     </a:stretch>
@@ -6963,7 +7008,7 @@
                     <pic:cNvPicPr/>
                   </pic:nvPicPr>
                   <pic:blipFill>
-                    <a:blip r:embed="rId24"/>
+                    <a:blip r:embed="rId25"/>
                     <a:stretch>
                       <a:fillRect/>
                     </a:stretch>
@@ -7097,10 +7142,7 @@
     <w:p/>
     <w:p/>
     <w:p/>
-    <w:p>
-      <w:bookmarkStart w:id="21" w:name="_GoBack"/>
-      <w:bookmarkEnd w:id="21"/>
-    </w:p>
+    <w:p/>
     <w:p>
       <w:pPr>
         <w:pStyle w:val="Ttulo1"/>
@@ -7233,7 +7275,7 @@
                     <pic:cNvPicPr/>
                   </pic:nvPicPr>
                   <pic:blipFill rotWithShape="1">
-                    <a:blip r:embed="rId25"/>
+                    <a:blip r:embed="rId26"/>
                     <a:srcRect l="9053" t="19497" r="17459" b="17010"/>
                     <a:stretch/>
                   </pic:blipFill>
@@ -7280,18 +7322,18 @@
         <mc:AlternateContent>
           <mc:Choice Requires="wps">
             <w:drawing>
-              <wp:anchor distT="0" distB="0" distL="114300" distR="114300" simplePos="0" relativeHeight="251724800" behindDoc="0" locked="0" layoutInCell="1" allowOverlap="1" wp14:anchorId="13F5098C" wp14:editId="60C21A3F">
+              <wp:anchor distT="0" distB="0" distL="114300" distR="114300" simplePos="0" relativeHeight="251722752" behindDoc="0" locked="0" layoutInCell="1" allowOverlap="1" wp14:anchorId="407AD8AE" wp14:editId="3F1811FD">
                 <wp:simplePos x="0" y="0"/>
                 <wp:positionH relativeFrom="column">
-                  <wp:posOffset>4927260</wp:posOffset>
+                  <wp:posOffset>-424527</wp:posOffset>
                 </wp:positionH>
                 <wp:positionV relativeFrom="paragraph">
-                  <wp:posOffset>534403</wp:posOffset>
+                  <wp:posOffset>1123721</wp:posOffset>
                 </wp:positionV>
-                <wp:extent cx="786810" cy="435315"/>
-                <wp:effectExtent l="19050" t="19050" r="13335" b="22225"/>
+                <wp:extent cx="293298" cy="258793"/>
+                <wp:effectExtent l="19050" t="19050" r="12065" b="27305"/>
                 <wp:wrapNone/>
-                <wp:docPr id="28" name="Rectángulo 28"/>
+                <wp:docPr id="26" name="Rectángulo 26"/>
                 <wp:cNvGraphicFramePr/>
                 <a:graphic xmlns:a="http://schemas.openxmlformats.org/drawingml/2006/main">
                   <a:graphicData uri="http://schemas.microsoft.com/office/word/2010/wordprocessingShape">
@@ -7300,7 +7342,7 @@
                       <wps:spPr>
                         <a:xfrm>
                           <a:off x="0" y="0"/>
-                          <a:ext cx="786810" cy="435315"/>
+                          <a:ext cx="293298" cy="258793"/>
                         </a:xfrm>
                         <a:prstGeom prst="rect">
                           <a:avLst/>
@@ -7346,7 +7388,7 @@
           </mc:Choice>
           <mc:Fallback>
             <w:pict>
-              <v:rect w14:anchorId="55FB24D2" id="Rectángulo 28" o:spid="_x0000_s1026" style="position:absolute;margin-left:387.95pt;margin-top:42.1pt;width:61.95pt;height:34.3pt;z-index:251724800;visibility:visible;mso-wrap-style:square;mso-width-percent:0;mso-height-percent:0;mso-wrap-distance-left:9pt;mso-wrap-distance-top:0;mso-wrap-distance-right:9pt;mso-wrap-distance-bottom:0;mso-position-horizontal:absolute;mso-position-horizontal-relative:text;mso-position-vertical:absolute;mso-position-vertical-relative:text;mso-width-percent:0;mso-height-percent:0;mso-width-relative:margin;mso-height-relative:margin;v-text-anchor:middle" o:gfxdata="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" filled="f" strokecolor="red" strokeweight="2.25pt"/>
+              <v:rect w14:anchorId="0B1AFDF1" id="Rectángulo 26" o:spid="_x0000_s1026" style="position:absolute;margin-left:-33.45pt;margin-top:88.5pt;width:23.1pt;height:20.4pt;z-index:251722752;visibility:visible;mso-wrap-style:square;mso-width-percent:0;mso-height-percent:0;mso-wrap-distance-left:9pt;mso-wrap-distance-top:0;mso-wrap-distance-right:9pt;mso-wrap-distance-bottom:0;mso-position-horizontal:absolute;mso-position-horizontal-relative:text;mso-position-vertical:absolute;mso-position-vertical-relative:text;mso-width-percent:0;mso-height-percent:0;mso-width-relative:margin;mso-height-relative:margin;v-text-anchor:middle" o:gfxdata="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" filled="f" strokecolor="red" strokeweight="2.25pt"/>
             </w:pict>
           </mc:Fallback>
         </mc:AlternateContent>
@@ -7354,93 +7396,15 @@
       <w:r>
         <w:rPr>
           <w:rFonts w:ascii="Arial" w:hAnsi="Arial" w:cs="Arial"/>
-          <w:noProof/>
-          <w:lang w:val="es-MX" w:eastAsia="es-MX"/>
-        </w:rPr>
-        <mc:AlternateContent>
-          <mc:Choice Requires="wps">
-            <w:drawing>
-              <wp:anchor distT="0" distB="0" distL="114300" distR="114300" simplePos="0" relativeHeight="251722752" behindDoc="0" locked="0" layoutInCell="1" allowOverlap="1" wp14:anchorId="407AD8AE" wp14:editId="22590CE3">
-                <wp:simplePos x="0" y="0"/>
-                <wp:positionH relativeFrom="column">
-                  <wp:posOffset>-572135</wp:posOffset>
-                </wp:positionH>
-                <wp:positionV relativeFrom="paragraph">
-                  <wp:posOffset>712632</wp:posOffset>
-                </wp:positionV>
-                <wp:extent cx="226060" cy="226060"/>
-                <wp:effectExtent l="19050" t="19050" r="21590" b="21590"/>
-                <wp:wrapNone/>
-                <wp:docPr id="26" name="Rectángulo 26"/>
-                <wp:cNvGraphicFramePr/>
-                <a:graphic xmlns:a="http://schemas.openxmlformats.org/drawingml/2006/main">
-                  <a:graphicData uri="http://schemas.microsoft.com/office/word/2010/wordprocessingShape">
-                    <wps:wsp>
-                      <wps:cNvSpPr/>
-                      <wps:spPr>
-                        <a:xfrm>
-                          <a:off x="0" y="0"/>
-                          <a:ext cx="226060" cy="226060"/>
-                        </a:xfrm>
-                        <a:prstGeom prst="rect">
-                          <a:avLst/>
-                        </a:prstGeom>
-                        <a:noFill/>
-                        <a:ln w="28575">
-                          <a:solidFill>
-                            <a:srgbClr val="FF0000"/>
-                          </a:solidFill>
-                        </a:ln>
-                      </wps:spPr>
-                      <wps:style>
-                        <a:lnRef idx="2">
-                          <a:schemeClr val="accent6"/>
-                        </a:lnRef>
-                        <a:fillRef idx="1">
-                          <a:schemeClr val="lt1"/>
-                        </a:fillRef>
-                        <a:effectRef idx="0">
-                          <a:schemeClr val="accent6"/>
-                        </a:effectRef>
-                        <a:fontRef idx="minor">
-                          <a:schemeClr val="dk1"/>
-                        </a:fontRef>
-                      </wps:style>
-                      <wps:bodyPr rot="0" spcFirstLastPara="0" vertOverflow="overflow" horzOverflow="overflow" vert="horz" wrap="square" lIns="91440" tIns="45720" rIns="91440" bIns="45720" numCol="1" spcCol="0" rtlCol="0" fromWordArt="0" anchor="ctr" anchorCtr="0" forceAA="0" compatLnSpc="1">
-                        <a:prstTxWarp prst="textNoShape">
-                          <a:avLst/>
-                        </a:prstTxWarp>
-                        <a:noAutofit/>
-                      </wps:bodyPr>
-                    </wps:wsp>
-                  </a:graphicData>
-                </a:graphic>
-                <wp14:sizeRelH relativeFrom="margin">
-                  <wp14:pctWidth>0</wp14:pctWidth>
-                </wp14:sizeRelH>
-                <wp14:sizeRelV relativeFrom="margin">
-                  <wp14:pctHeight>0</wp14:pctHeight>
-                </wp14:sizeRelV>
-              </wp:anchor>
-            </w:drawing>
-          </mc:Choice>
-          <mc:Fallback>
-            <w:pict>
-              <v:rect w14:anchorId="38B81C59" id="Rectángulo 26" o:spid="_x0000_s1026" style="position:absolute;margin-left:-45.05pt;margin-top:56.1pt;width:17.8pt;height:17.8pt;z-index:251722752;visibility:visible;mso-wrap-style:square;mso-width-percent:0;mso-height-percent:0;mso-wrap-distance-left:9pt;mso-wrap-distance-top:0;mso-wrap-distance-right:9pt;mso-wrap-distance-bottom:0;mso-position-horizontal:absolute;mso-position-horizontal-relative:text;mso-position-vertical:absolute;mso-position-vertical-relative:text;mso-width-percent:0;mso-height-percent:0;mso-width-relative:margin;mso-height-relative:margin;v-text-anchor:middle" o:gfxdata="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" filled="f" strokecolor="red" strokeweight="2.25pt"/>
-            </w:pict>
-          </mc:Fallback>
-        </mc:AlternateContent>
-      </w:r>
-      <w:r>
-        <w:rPr>
-          <w:noProof/>
-          <w:lang w:val="es-MX" w:eastAsia="es-MX"/>
+          <w:b/>
+          <w:sz w:val="24"/>
+          <w:szCs w:val="24"/>
         </w:rPr>
         <w:drawing>
-          <wp:inline distT="0" distB="0" distL="0" distR="0" wp14:anchorId="61F80541" wp14:editId="120A0267">
-            <wp:extent cx="6442076" cy="789586"/>
-            <wp:effectExtent l="152400" t="152400" r="358775" b="353695"/>
-            <wp:docPr id="36" name="Imagen 36"/>
+          <wp:inline distT="0" distB="0" distL="0" distR="0" wp14:anchorId="2F4CBAD1" wp14:editId="5E0F1BDB">
+            <wp:extent cx="6536487" cy="1270000"/>
+            <wp:effectExtent l="152400" t="152400" r="360045" b="368300"/>
+            <wp:docPr id="30" name="Imagen 30"/>
             <wp:cNvGraphicFramePr>
               <a:graphicFrameLocks xmlns:a="http://schemas.openxmlformats.org/drawingml/2006/main" noChangeAspect="1"/>
             </wp:cNvGraphicFramePr>
@@ -7452,14 +7416,14 @@
                     <pic:cNvPicPr/>
                   </pic:nvPicPr>
                   <pic:blipFill rotWithShape="1">
-                    <a:blip r:embed="rId13"/>
-                    <a:srcRect t="1" r="1101" b="27481"/>
+                    <a:blip r:embed="rId17"/>
+                    <a:srcRect r="29733"/>
                     <a:stretch/>
                   </pic:blipFill>
                   <pic:spPr bwMode="auto">
                     <a:xfrm>
                       <a:off x="0" y="0"/>
-                      <a:ext cx="6483586" cy="794674"/>
+                      <a:ext cx="6540769" cy="1270832"/>
                     </a:xfrm>
                     <a:prstGeom prst="rect">
                       <a:avLst/>
@@ -7491,6 +7455,7 @@
       <w:pPr>
         <w:spacing w:line="276" w:lineRule="auto"/>
         <w:ind w:left="709"/>
+        <w:jc w:val="center"/>
         <w:rPr>
           <w:rFonts w:ascii="Arial" w:hAnsi="Arial" w:cs="Arial"/>
           <w:sz w:val="24"/>
@@ -7504,16 +7469,16 @@
           <w:lang w:val="es-MX" w:eastAsia="es-MX"/>
         </w:rPr>
         <w:drawing>
-          <wp:anchor distT="0" distB="0" distL="114300" distR="114300" simplePos="0" relativeHeight="251725824" behindDoc="0" locked="0" layoutInCell="1" allowOverlap="1" wp14:anchorId="553FEC48" wp14:editId="546DB5F8">
+          <wp:anchor distT="0" distB="0" distL="114300" distR="114300" simplePos="0" relativeHeight="251725824" behindDoc="0" locked="0" layoutInCell="1" allowOverlap="1" wp14:anchorId="553FEC48" wp14:editId="08FDD3FD">
             <wp:simplePos x="0" y="0"/>
             <wp:positionH relativeFrom="column">
-              <wp:posOffset>1588135</wp:posOffset>
+              <wp:posOffset>2097049</wp:posOffset>
             </wp:positionH>
             <wp:positionV relativeFrom="paragraph">
-              <wp:posOffset>148752</wp:posOffset>
+              <wp:posOffset>170687</wp:posOffset>
             </wp:positionV>
-            <wp:extent cx="417830" cy="335280"/>
-            <wp:effectExtent l="0" t="0" r="1270" b="7620"/>
+            <wp:extent cx="289450" cy="232264"/>
+            <wp:effectExtent l="0" t="0" r="0" b="0"/>
             <wp:wrapNone/>
             <wp:docPr id="27" name="Imagen 27"/>
             <wp:cNvGraphicFramePr>
@@ -7527,7 +7492,7 @@
                     <pic:cNvPicPr/>
                   </pic:nvPicPr>
                   <pic:blipFill rotWithShape="1">
-                    <a:blip r:embed="rId25">
+                    <a:blip r:embed="rId26">
                       <a:extLst>
                         <a:ext uri="{28A0092B-C50C-407E-A947-70E740481C1C}">
                           <a14:useLocalDpi xmlns:a14="http://schemas.microsoft.com/office/drawing/2010/main" val="0"/>
@@ -7540,7 +7505,7 @@
                   <pic:spPr bwMode="auto">
                     <a:xfrm>
                       <a:off x="0" y="0"/>
-                      <a:ext cx="417830" cy="335280"/>
+                      <a:ext cx="289450" cy="232264"/>
                     </a:xfrm>
                     <a:prstGeom prst="rect">
                       <a:avLst/>
@@ -7568,14 +7533,15 @@
       </w:r>
       <w:r>
         <w:rPr>
-          <w:noProof/>
-          <w:lang w:val="es-MX" w:eastAsia="es-MX"/>
+          <w:rFonts w:ascii="Arial" w:hAnsi="Arial" w:cs="Arial"/>
+          <w:sz w:val="24"/>
+          <w:szCs w:val="24"/>
         </w:rPr>
         <w:drawing>
-          <wp:inline distT="0" distB="0" distL="0" distR="0" wp14:anchorId="3AEDE11D" wp14:editId="78881CE1">
-            <wp:extent cx="4351981" cy="3732028"/>
-            <wp:effectExtent l="152400" t="152400" r="353695" b="363855"/>
-            <wp:docPr id="44" name="Imagen 44"/>
+          <wp:inline distT="0" distB="0" distL="0" distR="0" wp14:anchorId="739C5B4F" wp14:editId="2EC77C9B">
+            <wp:extent cx="3048000" cy="2857629"/>
+            <wp:effectExtent l="152400" t="152400" r="361950" b="361950"/>
+            <wp:docPr id="34" name="Imagen 34"/>
             <wp:cNvGraphicFramePr>
               <a:graphicFrameLocks xmlns:a="http://schemas.openxmlformats.org/drawingml/2006/main" noChangeAspect="1"/>
             </wp:cNvGraphicFramePr>
@@ -7587,7 +7553,7 @@
                     <pic:cNvPicPr/>
                   </pic:nvPicPr>
                   <pic:blipFill>
-                    <a:blip r:embed="rId26"/>
+                    <a:blip r:embed="rId27"/>
                     <a:stretch>
                       <a:fillRect/>
                     </a:stretch>
@@ -7595,7 +7561,7 @@
                   <pic:spPr>
                     <a:xfrm>
                       <a:off x="0" y="0"/>
-                      <a:ext cx="4368118" cy="3745867"/>
+                      <a:ext cx="3054163" cy="2863407"/>
                     </a:xfrm>
                     <a:prstGeom prst="rect">
                       <a:avLst/>
@@ -7619,8 +7585,8 @@
       </w:r>
     </w:p>
     <w:sectPr>
-      <w:headerReference w:type="default" r:id="rId27"/>
-      <w:footerReference w:type="default" r:id="rId28"/>
+      <w:headerReference w:type="default" r:id="rId28"/>
+      <w:footerReference w:type="default" r:id="rId29"/>
       <w:pgSz w:w="12240" w:h="15840" w:code="1"/>
       <w:pgMar w:top="1417" w:right="1701" w:bottom="1417" w:left="1701" w:header="708" w:footer="708" w:gutter="0"/>
       <w:cols w:space="708"/>
@@ -10029,7 +9995,7 @@
 </file>
 
 <file path=customXml/itemProps1.xml><?xml version="1.0" encoding="utf-8"?>
-<ds:datastoreItem xmlns:ds="http://schemas.openxmlformats.org/officeDocument/2006/customXml" ds:itemID="{13CC6037-67FB-4B80-954B-9EA2E38F9C2B}">
+<ds:datastoreItem xmlns:ds="http://schemas.openxmlformats.org/officeDocument/2006/customXml" ds:itemID="{B17B7621-68CC-4A4D-98BA-E74E57EDC42F}">
   <ds:schemaRefs>
     <ds:schemaRef ds:uri="http://schemas.openxmlformats.org/officeDocument/2006/bibliography"/>
   </ds:schemaRefs>

</xml_diff>